<commit_message>
alteração docks curriculo, alteração sobre mim
</commit_message>
<xml_diff>
--- a/assets/Download/CvEmersonFerreiraSilva.docx
+++ b/assets/Download/CvEmersonFerreiraSilva.docx
@@ -504,25 +504,17 @@
                                 <w:ind w:left="432" w:right="227"/>
                                 <w:rPr>
                                   <w:color w:val="FFFFFF"/>
-                                  <w:sz w:val="20"/>
-                                  <w:szCs w:val="20"/>
+                                  <w:sz w:val="18"/>
+                                  <w:szCs w:val="18"/>
                                 </w:rPr>
                               </w:pPr>
                               <w:r>
                                 <w:rPr>
                                   <w:color w:val="FFFFFF"/>
-                                  <w:sz w:val="20"/>
-                                  <w:szCs w:val="20"/>
-                                </w:rPr>
-                                <w:t xml:space="preserve">Análise e desenvolvimento de sistemas </w:t>
-                              </w:r>
-                              <w:r>
-                                <w:rPr>
-                                  <w:color w:val="FFFFFF"/>
-                                  <w:sz w:val="20"/>
-                                  <w:szCs w:val="20"/>
-                                </w:rPr>
-                                <w:t>UNINOVE</w:t>
+                                  <w:sz w:val="18"/>
+                                  <w:szCs w:val="18"/>
+                                </w:rPr>
+                                <w:t>MBA Análise de Dados com BI e Big Data</w:t>
                               </w:r>
                             </w:p>
                             <w:p>
@@ -530,57 +522,93 @@
                                 <w:ind w:left="432" w:right="227"/>
                                 <w:rPr>
                                   <w:color w:val="FFFFFF"/>
-                                  <w:sz w:val="20"/>
-                                  <w:szCs w:val="20"/>
+                                  <w:sz w:val="18"/>
+                                  <w:szCs w:val="18"/>
                                 </w:rPr>
                               </w:pPr>
                               <w:r>
                                 <w:rPr>
                                   <w:color w:val="FFFFFF"/>
-                                  <w:sz w:val="20"/>
-                                  <w:szCs w:val="20"/>
-                                </w:rPr>
-                                <w:t>Fevereiro 2017</w:t>
-                              </w:r>
-                              <w:r>
-                                <w:rPr>
-                                  <w:color w:val="FFFFFF"/>
-                                  <w:sz w:val="20"/>
-                                  <w:szCs w:val="20"/>
-                                </w:rPr>
-                                <w:t xml:space="preserve"> </w:t>
-                              </w:r>
-                              <w:r>
-                                <w:rPr>
-                                  <w:color w:val="FFFFFF"/>
-                                  <w:sz w:val="20"/>
-                                  <w:szCs w:val="20"/>
-                                </w:rPr>
-                                <w:t>–</w:t>
-                              </w:r>
-                              <w:r>
-                                <w:rPr>
-                                  <w:color w:val="FFFFFF"/>
-                                  <w:sz w:val="20"/>
-                                  <w:szCs w:val="20"/>
-                                </w:rPr>
-                                <w:t xml:space="preserve"> </w:t>
-                              </w:r>
-                              <w:r>
-                                <w:rPr>
-                                  <w:color w:val="FFFFFF"/>
-                                  <w:sz w:val="20"/>
-                                  <w:szCs w:val="20"/>
-                                </w:rPr>
-                                <w:t>Junho 2019</w:t>
+                                  <w:sz w:val="18"/>
+                                  <w:szCs w:val="18"/>
+                                </w:rPr>
+                                <w:t>Univerdade Cruzeiro do Sul</w:t>
                               </w:r>
                             </w:p>
                             <w:p>
                               <w:pPr>
                                 <w:ind w:left="432" w:right="227"/>
                                 <w:rPr>
-                                  <w:sz w:val="20"/>
-                                  <w:szCs w:val="20"/>
+                                  <w:color w:val="FFFFFF"/>
+                                  <w:sz w:val="18"/>
+                                  <w:szCs w:val="18"/>
+                                </w:rPr>
+                              </w:pPr>
+                              <w:r>
+                                <w:rPr>
+                                  <w:color w:val="FFFFFF"/>
+                                  <w:sz w:val="18"/>
+                                  <w:szCs w:val="18"/>
+                                </w:rPr>
+                                <w:t>Agosto</w:t>
+                              </w:r>
+                              <w:r>
+                                <w:rPr>
+                                  <w:color w:val="FFFFFF"/>
+                                  <w:sz w:val="18"/>
+                                  <w:szCs w:val="18"/>
+                                </w:rPr>
+                                <w:t xml:space="preserve"> </w:t>
+                              </w:r>
+                              <w:r>
+                                <w:rPr>
+                                  <w:color w:val="FFFFFF"/>
+                                  <w:sz w:val="18"/>
+                                  <w:szCs w:val="18"/>
+                                </w:rPr>
+                                <w:t>2020</w:t>
+                              </w:r>
+                              <w:r>
+                                <w:rPr>
+                                  <w:color w:val="FFFFFF"/>
+                                  <w:sz w:val="18"/>
+                                  <w:szCs w:val="18"/>
+                                </w:rPr>
+                                <w:t xml:space="preserve"> – </w:t>
+                              </w:r>
+                              <w:r>
+                                <w:rPr>
+                                  <w:color w:val="FFFFFF"/>
+                                  <w:sz w:val="18"/>
+                                  <w:szCs w:val="18"/>
+                                </w:rPr>
+                                <w:t>Outrubro</w:t>
+                              </w:r>
+                              <w:r>
+                                <w:rPr>
+                                  <w:color w:val="FFFFFF"/>
+                                  <w:sz w:val="18"/>
+                                  <w:szCs w:val="18"/>
+                                </w:rPr>
+                                <w:t xml:space="preserve"> </w:t>
+                              </w:r>
+                              <w:r>
+                                <w:rPr>
+                                  <w:color w:val="FFFFFF"/>
+                                  <w:sz w:val="18"/>
+                                  <w:szCs w:val="18"/>
+                                </w:rPr>
+                                <w:t>2021 (previsão)</w:t>
+                              </w:r>
+                            </w:p>
+                            <w:p>
+                              <w:pPr>
+                                <w:ind w:right="227"/>
+                                <w:rPr>
+                                  <w:b/>
+                                  <w:bCs/>
+                                  <w:color w:val="E1E9EE"/>
+                                  <w:sz w:val="26"/>
                                 </w:rPr>
                               </w:pPr>
                             </w:p>
@@ -588,37 +616,94 @@
                               <w:pPr>
                                 <w:ind w:left="432" w:right="227"/>
                                 <w:rPr>
-                                  <w:b/>
-                                  <w:bCs/>
-                                  <w:color w:val="E1E9EE"/>
-                                  <w:sz w:val="26"/>
+                                  <w:color w:val="FFFFFF"/>
+                                  <w:sz w:val="18"/>
+                                  <w:szCs w:val="18"/>
                                 </w:rPr>
                               </w:pPr>
                               <w:r>
                                 <w:rPr>
-                                  <w:b/>
-                                  <w:bCs/>
-                                  <w:color w:val="E1E9EE"/>
-                                  <w:sz w:val="26"/>
-                                </w:rPr>
-                                <w:t>Cursos</w:t>
-                              </w:r>
-                              <w:r>
-                                <w:rPr>
-                                  <w:b/>
-                                  <w:bCs/>
-                                  <w:color w:val="E1E9EE"/>
-                                  <w:sz w:val="26"/>
-                                </w:rPr>
-                                <w:t xml:space="preserve"> extracurriculares</w:t>
+                                  <w:color w:val="FFFFFF"/>
+                                  <w:sz w:val="18"/>
+                                  <w:szCs w:val="18"/>
+                                </w:rPr>
+                                <w:t>Análise e desenvolvimento de sistemas</w:t>
                               </w:r>
                             </w:p>
                             <w:p>
                               <w:pPr>
                                 <w:ind w:left="432" w:right="227"/>
                                 <w:rPr>
-                                  <w:color w:val="E1E9EE"/>
-                                  <w:sz w:val="16"/>
+                                  <w:color w:val="FFFFFF"/>
+                                  <w:sz w:val="18"/>
+                                  <w:szCs w:val="18"/>
+                                </w:rPr>
+                              </w:pPr>
+                              <w:r>
+                                <w:rPr>
+                                  <w:color w:val="FFFFFF"/>
+                                  <w:sz w:val="18"/>
+                                  <w:szCs w:val="18"/>
+                                </w:rPr>
+                                <w:t>Universidade Nove de Julho</w:t>
+                              </w:r>
+                            </w:p>
+                            <w:p>
+                              <w:pPr>
+                                <w:ind w:left="432" w:right="227"/>
+                                <w:rPr>
+                                  <w:color w:val="FFFFFF"/>
+                                  <w:sz w:val="18"/>
+                                  <w:szCs w:val="18"/>
+                                </w:rPr>
+                              </w:pPr>
+                              <w:r>
+                                <w:rPr>
+                                  <w:color w:val="FFFFFF"/>
+                                  <w:sz w:val="18"/>
+                                  <w:szCs w:val="18"/>
+                                </w:rPr>
+                                <w:t>Fevereiro 2017</w:t>
+                              </w:r>
+                              <w:r>
+                                <w:rPr>
+                                  <w:color w:val="FFFFFF"/>
+                                  <w:sz w:val="18"/>
+                                  <w:szCs w:val="18"/>
+                                </w:rPr>
+                                <w:t xml:space="preserve"> </w:t>
+                              </w:r>
+                              <w:r>
+                                <w:rPr>
+                                  <w:color w:val="FFFFFF"/>
+                                  <w:sz w:val="18"/>
+                                  <w:szCs w:val="18"/>
+                                </w:rPr>
+                                <w:t>–</w:t>
+                              </w:r>
+                              <w:r>
+                                <w:rPr>
+                                  <w:color w:val="FFFFFF"/>
+                                  <w:sz w:val="18"/>
+                                  <w:szCs w:val="18"/>
+                                </w:rPr>
+                                <w:t xml:space="preserve"> </w:t>
+                              </w:r>
+                              <w:r>
+                                <w:rPr>
+                                  <w:color w:val="FFFFFF"/>
+                                  <w:sz w:val="18"/>
+                                  <w:szCs w:val="18"/>
+                                </w:rPr>
+                                <w:t>Junho 2019</w:t>
+                              </w:r>
+                            </w:p>
+                            <w:p>
+                              <w:pPr>
+                                <w:ind w:left="432" w:right="227"/>
+                                <w:rPr>
+                                  <w:sz w:val="20"/>
+                                  <w:szCs w:val="20"/>
                                 </w:rPr>
                               </w:pPr>
                             </w:p>
@@ -626,16 +711,94 @@
                               <w:pPr>
                                 <w:ind w:left="432" w:right="227"/>
                                 <w:rPr>
+                                  <w:b/>
+                                  <w:bCs/>
                                   <w:color w:val="E1E9EE"/>
-                                  <w:sz w:val="16"/>
+                                  <w:sz w:val="26"/>
                                 </w:rPr>
                               </w:pPr>
                               <w:r>
                                 <w:rPr>
+                                  <w:b/>
+                                  <w:bCs/>
                                   <w:color w:val="E1E9EE"/>
-                                  <w:sz w:val="16"/>
-                                </w:rPr>
-                                <w:t>Em andamento</w:t>
+                                  <w:sz w:val="26"/>
+                                </w:rPr>
+                                <w:t>Cursos</w:t>
+                              </w:r>
+                              <w:r>
+                                <w:rPr>
+                                  <w:b/>
+                                  <w:bCs/>
+                                  <w:color w:val="E1E9EE"/>
+                                  <w:sz w:val="26"/>
+                                </w:rPr>
+                                <w:t xml:space="preserve"> extracurriculares</w:t>
+                              </w:r>
+                            </w:p>
+                            <w:p>
+                              <w:pPr>
+                                <w:ind w:left="432" w:right="227"/>
+                                <w:rPr>
+                                  <w:b/>
+                                  <w:bCs/>
+                                  <w:color w:val="E1E9EE"/>
+                                  <w:sz w:val="26"/>
+                                </w:rPr>
+                              </w:pPr>
+                            </w:p>
+                            <w:p>
+                              <w:pPr>
+                                <w:spacing w:before="102"/>
+                                <w:ind w:left="432" w:right="227"/>
+                                <w:rPr>
+                                  <w:sz w:val="20"/>
+                                  <w:szCs w:val="20"/>
+                                </w:rPr>
+                              </w:pPr>
+                              <w:r>
+                                <w:rPr>
+                                  <w:color w:val="FFFFFF"/>
+                                  <w:sz w:val="20"/>
+                                  <w:szCs w:val="20"/>
+                                </w:rPr>
+                                <w:t>Angular Integração de API</w:t>
+                              </w:r>
+                            </w:p>
+                            <w:p>
+                              <w:pPr>
+                                <w:spacing w:before="102"/>
+                                <w:ind w:left="432" w:right="227"/>
+                                <w:rPr>
+                                  <w:sz w:val="20"/>
+                                  <w:szCs w:val="20"/>
+                                </w:rPr>
+                              </w:pPr>
+                              <w:r>
+                                <w:rPr>
+                                  <w:color w:val="FFFFFF"/>
+                                  <w:sz w:val="20"/>
+                                  <w:szCs w:val="20"/>
+                                </w:rPr>
+                                <w:t>SQL para Análises</w:t>
+                              </w:r>
+                            </w:p>
+                            <w:p>
+                              <w:pPr>
+                                <w:spacing w:before="102"/>
+                                <w:ind w:left="432" w:right="227"/>
+                                <w:rPr>
+                                  <w:sz w:val="20"/>
+                                  <w:szCs w:val="20"/>
+                                </w:rPr>
+                              </w:pPr>
+                              <w:r>
+                                <w:rPr>
+                                  <w:color w:val="FFFFFF"/>
+                                  <w:sz w:val="20"/>
+                                  <w:szCs w:val="20"/>
+                                </w:rPr>
+                                <w:t>Fundamentos de Big Data e Apache Hadoop</w:t>
                               </w:r>
                             </w:p>
                             <w:p>
@@ -654,23 +817,7 @@
                                   <w:sz w:val="20"/>
                                   <w:szCs w:val="20"/>
                                 </w:rPr>
-                                <w:t>Bootcamp Gostack</w:t>
-                              </w:r>
-                              <w:r>
-                                <w:rPr>
-                                  <w:color w:val="FFFFFF"/>
-                                  <w:sz w:val="20"/>
-                                  <w:szCs w:val="20"/>
-                                </w:rPr>
-                                <w:t xml:space="preserve"> – </w:t>
-                              </w:r>
-                              <w:r>
-                                <w:rPr>
-                                  <w:color w:val="FFFFFF"/>
-                                  <w:sz w:val="20"/>
-                                  <w:szCs w:val="20"/>
-                                </w:rPr>
-                                <w:t>Rocktseat</w:t>
+                                <w:t>SFC - Scrum Fundamentals Certified</w:t>
                               </w:r>
                             </w:p>
                             <w:p>
@@ -689,41 +836,77 @@
                                   <w:sz w:val="20"/>
                                   <w:szCs w:val="20"/>
                                 </w:rPr>
-                                <w:t>Formação java – Jdev treinamentos</w:t>
+                                <w:t>Git</w:t>
+                              </w:r>
+                              <w:r>
+                                <w:rPr>
+                                  <w:color w:val="FFFFFF"/>
+                                  <w:sz w:val="20"/>
+                                  <w:szCs w:val="20"/>
+                                </w:rPr>
+                                <w:t xml:space="preserve"> </w:t>
+                              </w:r>
+                              <w:r>
+                                <w:rPr>
+                                  <w:color w:val="FFFFFF"/>
+                                  <w:sz w:val="20"/>
+                                  <w:szCs w:val="20"/>
+                                </w:rPr>
+                                <w:t>versionamento de código – Digital In</w:t>
+                              </w:r>
+                              <w:r>
+                                <w:rPr>
+                                  <w:color w:val="FFFFFF"/>
+                                  <w:sz w:val="20"/>
+                                  <w:szCs w:val="20"/>
+                                </w:rPr>
+                                <w:t>n</w:t>
+                              </w:r>
+                              <w:r>
+                                <w:rPr>
+                                  <w:color w:val="FFFFFF"/>
+                                  <w:sz w:val="20"/>
+                                  <w:szCs w:val="20"/>
+                                </w:rPr>
+                                <w:t>ovation One</w:t>
                               </w:r>
                             </w:p>
                             <w:p>
                               <w:pPr>
+                                <w:spacing w:before="110"/>
                                 <w:ind w:left="432" w:right="227"/>
                                 <w:rPr>
-                                  <w:color w:val="E1E9EE"/>
-                                  <w:sz w:val="16"/>
+                                  <w:color w:val="FFFFFF"/>
+                                  <w:sz w:val="20"/>
+                                  <w:szCs w:val="20"/>
                                 </w:rPr>
                               </w:pPr>
+                              <w:r>
+                                <w:rPr>
+                                  <w:color w:val="FFFFFF"/>
+                                  <w:sz w:val="20"/>
+                                  <w:szCs w:val="20"/>
+                                </w:rPr>
+                                <w:t>Html5 e Css3 – Digital Innovation One</w:t>
+                              </w:r>
                             </w:p>
                             <w:p>
                               <w:pPr>
+                                <w:spacing w:before="110"/>
                                 <w:ind w:left="432" w:right="227"/>
                                 <w:rPr>
-                                  <w:color w:val="E1E9EE"/>
-                                  <w:sz w:val="16"/>
+                                  <w:color w:val="FFFFFF"/>
+                                  <w:sz w:val="20"/>
+                                  <w:szCs w:val="20"/>
                                 </w:rPr>
                               </w:pPr>
-                            </w:p>
-                            <w:p>
-                              <w:pPr>
-                                <w:ind w:left="432" w:right="227"/>
-                                <w:rPr>
-                                  <w:color w:val="E1E9EE"/>
-                                  <w:sz w:val="16"/>
-                                </w:rPr>
-                              </w:pPr>
-                              <w:r>
-                                <w:rPr>
-                                  <w:color w:val="E1E9EE"/>
-                                  <w:sz w:val="16"/>
-                                </w:rPr>
-                                <w:t xml:space="preserve">Finalizados </w:t>
+                              <w:r>
+                                <w:rPr>
+                                  <w:color w:val="FFFFFF"/>
+                                  <w:sz w:val="20"/>
+                                  <w:szCs w:val="20"/>
+                                </w:rPr>
+                                <w:t>JavaScript básico – Digital Innovation One</w:t>
                               </w:r>
                             </w:p>
                             <w:p>
@@ -741,15 +924,7 @@
                                   <w:sz w:val="20"/>
                                   <w:szCs w:val="20"/>
                                 </w:rPr>
-                                <w:t>Java Básico</w:t>
-                              </w:r>
-                              <w:r>
-                                <w:rPr>
-                                  <w:color w:val="FFFFFF"/>
-                                  <w:sz w:val="20"/>
-                                  <w:szCs w:val="20"/>
-                                </w:rPr>
-                                <w:t xml:space="preserve"> – RL System</w:t>
+                                <w:t>Java Básico – RL System</w:t>
                               </w:r>
                             </w:p>
                             <w:p>
@@ -768,115 +943,7 @@
                                   <w:sz w:val="20"/>
                                   <w:szCs w:val="20"/>
                                 </w:rPr>
-                                <w:t>Git</w:t>
-                              </w:r>
-                              <w:r>
-                                <w:rPr>
-                                  <w:color w:val="FFFFFF"/>
-                                  <w:sz w:val="20"/>
-                                  <w:szCs w:val="20"/>
-                                </w:rPr>
-                                <w:t xml:space="preserve"> </w:t>
-                              </w:r>
-                              <w:r>
-                                <w:rPr>
-                                  <w:color w:val="FFFFFF"/>
-                                  <w:sz w:val="20"/>
-                                  <w:szCs w:val="20"/>
-                                </w:rPr>
-                                <w:t>versionamento de código – Digital In</w:t>
-                              </w:r>
-                              <w:r>
-                                <w:rPr>
-                                  <w:color w:val="FFFFFF"/>
-                                  <w:sz w:val="20"/>
-                                  <w:szCs w:val="20"/>
-                                </w:rPr>
-                                <w:t>n</w:t>
-                              </w:r>
-                              <w:r>
-                                <w:rPr>
-                                  <w:color w:val="FFFFFF"/>
-                                  <w:sz w:val="20"/>
-                                  <w:szCs w:val="20"/>
-                                </w:rPr>
-                                <w:t>ovation One</w:t>
-                              </w:r>
-                            </w:p>
-                            <w:p>
-                              <w:pPr>
-                                <w:spacing w:before="110"/>
-                                <w:ind w:left="432" w:right="227"/>
-                                <w:rPr>
-                                  <w:color w:val="FFFFFF"/>
-                                  <w:sz w:val="20"/>
-                                  <w:szCs w:val="20"/>
-                                </w:rPr>
-                              </w:pPr>
-                              <w:r>
-                                <w:rPr>
-                                  <w:color w:val="FFFFFF"/>
-                                  <w:sz w:val="20"/>
-                                  <w:szCs w:val="20"/>
-                                </w:rPr>
-                                <w:t>Html5 e Css3 – Digital Innovation One</w:t>
-                              </w:r>
-                            </w:p>
-                            <w:p>
-                              <w:pPr>
-                                <w:spacing w:before="110"/>
-                                <w:ind w:left="432" w:right="227"/>
-                                <w:rPr>
-                                  <w:color w:val="FFFFFF"/>
-                                  <w:sz w:val="20"/>
-                                  <w:szCs w:val="20"/>
-                                </w:rPr>
-                              </w:pPr>
-                              <w:r>
-                                <w:rPr>
-                                  <w:color w:val="FFFFFF"/>
-                                  <w:sz w:val="20"/>
-                                  <w:szCs w:val="20"/>
-                                </w:rPr>
-                                <w:t>JavaScript básico – Digital Innovation One</w:t>
-                              </w:r>
-                            </w:p>
-                            <w:p>
-                              <w:pPr>
-                                <w:spacing w:before="110"/>
-                                <w:ind w:left="432" w:right="227"/>
-                                <w:rPr>
-                                  <w:color w:val="FFFFFF"/>
-                                  <w:sz w:val="20"/>
-                                  <w:szCs w:val="20"/>
-                                </w:rPr>
-                              </w:pPr>
-                              <w:r>
-                                <w:rPr>
-                                  <w:color w:val="FFFFFF"/>
-                                  <w:sz w:val="20"/>
-                                  <w:szCs w:val="20"/>
-                                </w:rPr>
                                 <w:t>Linux Básico – Udemy</w:t>
-                              </w:r>
-                            </w:p>
-                            <w:p>
-                              <w:pPr>
-                                <w:spacing w:before="110"/>
-                                <w:ind w:left="432" w:right="227"/>
-                                <w:rPr>
-                                  <w:color w:val="FFFFFF"/>
-                                  <w:sz w:val="20"/>
-                                  <w:szCs w:val="20"/>
-                                </w:rPr>
-                              </w:pPr>
-                              <w:r>
-                                <w:rPr>
-                                  <w:color w:val="FFFFFF"/>
-                                  <w:sz w:val="20"/>
-                                  <w:szCs w:val="20"/>
-                                </w:rPr>
-                                <w:t>SFC - Scrum Fundamentals Certified</w:t>
                               </w:r>
                             </w:p>
                             <w:p>
@@ -1292,25 +1359,17 @@
                           <w:ind w:left="432" w:right="227"/>
                           <w:rPr>
                             <w:color w:val="FFFFFF"/>
-                            <w:sz w:val="20"/>
-                            <w:szCs w:val="20"/>
+                            <w:sz w:val="18"/>
+                            <w:szCs w:val="18"/>
                           </w:rPr>
                         </w:pPr>
                         <w:r>
                           <w:rPr>
                             <w:color w:val="FFFFFF"/>
-                            <w:sz w:val="20"/>
-                            <w:szCs w:val="20"/>
-                          </w:rPr>
-                          <w:t xml:space="preserve">Análise e desenvolvimento de sistemas </w:t>
-                        </w:r>
-                        <w:r>
-                          <w:rPr>
-                            <w:color w:val="FFFFFF"/>
-                            <w:sz w:val="20"/>
-                            <w:szCs w:val="20"/>
-                          </w:rPr>
-                          <w:t>UNINOVE</w:t>
+                            <w:sz w:val="18"/>
+                            <w:szCs w:val="18"/>
+                          </w:rPr>
+                          <w:t>MBA Análise de Dados com BI e Big Data</w:t>
                         </w:r>
                       </w:p>
                       <w:p>
@@ -1318,57 +1377,93 @@
                           <w:ind w:left="432" w:right="227"/>
                           <w:rPr>
                             <w:color w:val="FFFFFF"/>
-                            <w:sz w:val="20"/>
-                            <w:szCs w:val="20"/>
+                            <w:sz w:val="18"/>
+                            <w:szCs w:val="18"/>
                           </w:rPr>
                         </w:pPr>
                         <w:r>
                           <w:rPr>
                             <w:color w:val="FFFFFF"/>
-                            <w:sz w:val="20"/>
-                            <w:szCs w:val="20"/>
-                          </w:rPr>
-                          <w:t>Fevereiro 2017</w:t>
-                        </w:r>
-                        <w:r>
-                          <w:rPr>
-                            <w:color w:val="FFFFFF"/>
-                            <w:sz w:val="20"/>
-                            <w:szCs w:val="20"/>
-                          </w:rPr>
-                          <w:t xml:space="preserve"> </w:t>
-                        </w:r>
-                        <w:r>
-                          <w:rPr>
-                            <w:color w:val="FFFFFF"/>
-                            <w:sz w:val="20"/>
-                            <w:szCs w:val="20"/>
-                          </w:rPr>
-                          <w:t>–</w:t>
-                        </w:r>
-                        <w:r>
-                          <w:rPr>
-                            <w:color w:val="FFFFFF"/>
-                            <w:sz w:val="20"/>
-                            <w:szCs w:val="20"/>
-                          </w:rPr>
-                          <w:t xml:space="preserve"> </w:t>
-                        </w:r>
-                        <w:r>
-                          <w:rPr>
-                            <w:color w:val="FFFFFF"/>
-                            <w:sz w:val="20"/>
-                            <w:szCs w:val="20"/>
-                          </w:rPr>
-                          <w:t>Junho 2019</w:t>
+                            <w:sz w:val="18"/>
+                            <w:szCs w:val="18"/>
+                          </w:rPr>
+                          <w:t>Univerdade Cruzeiro do Sul</w:t>
                         </w:r>
                       </w:p>
                       <w:p>
                         <w:pPr>
                           <w:ind w:left="432" w:right="227"/>
                           <w:rPr>
-                            <w:sz w:val="20"/>
-                            <w:szCs w:val="20"/>
+                            <w:color w:val="FFFFFF"/>
+                            <w:sz w:val="18"/>
+                            <w:szCs w:val="18"/>
+                          </w:rPr>
+                        </w:pPr>
+                        <w:r>
+                          <w:rPr>
+                            <w:color w:val="FFFFFF"/>
+                            <w:sz w:val="18"/>
+                            <w:szCs w:val="18"/>
+                          </w:rPr>
+                          <w:t>Agosto</w:t>
+                        </w:r>
+                        <w:r>
+                          <w:rPr>
+                            <w:color w:val="FFFFFF"/>
+                            <w:sz w:val="18"/>
+                            <w:szCs w:val="18"/>
+                          </w:rPr>
+                          <w:t xml:space="preserve"> </w:t>
+                        </w:r>
+                        <w:r>
+                          <w:rPr>
+                            <w:color w:val="FFFFFF"/>
+                            <w:sz w:val="18"/>
+                            <w:szCs w:val="18"/>
+                          </w:rPr>
+                          <w:t>2020</w:t>
+                        </w:r>
+                        <w:r>
+                          <w:rPr>
+                            <w:color w:val="FFFFFF"/>
+                            <w:sz w:val="18"/>
+                            <w:szCs w:val="18"/>
+                          </w:rPr>
+                          <w:t xml:space="preserve"> – </w:t>
+                        </w:r>
+                        <w:r>
+                          <w:rPr>
+                            <w:color w:val="FFFFFF"/>
+                            <w:sz w:val="18"/>
+                            <w:szCs w:val="18"/>
+                          </w:rPr>
+                          <w:t>Outrubro</w:t>
+                        </w:r>
+                        <w:r>
+                          <w:rPr>
+                            <w:color w:val="FFFFFF"/>
+                            <w:sz w:val="18"/>
+                            <w:szCs w:val="18"/>
+                          </w:rPr>
+                          <w:t xml:space="preserve"> </w:t>
+                        </w:r>
+                        <w:r>
+                          <w:rPr>
+                            <w:color w:val="FFFFFF"/>
+                            <w:sz w:val="18"/>
+                            <w:szCs w:val="18"/>
+                          </w:rPr>
+                          <w:t>2021 (previsão)</w:t>
+                        </w:r>
+                      </w:p>
+                      <w:p>
+                        <w:pPr>
+                          <w:ind w:right="227"/>
+                          <w:rPr>
+                            <w:b/>
+                            <w:bCs/>
+                            <w:color w:val="E1E9EE"/>
+                            <w:sz w:val="26"/>
                           </w:rPr>
                         </w:pPr>
                       </w:p>
@@ -1376,37 +1471,94 @@
                         <w:pPr>
                           <w:ind w:left="432" w:right="227"/>
                           <w:rPr>
-                            <w:b/>
-                            <w:bCs/>
-                            <w:color w:val="E1E9EE"/>
-                            <w:sz w:val="26"/>
+                            <w:color w:val="FFFFFF"/>
+                            <w:sz w:val="18"/>
+                            <w:szCs w:val="18"/>
                           </w:rPr>
                         </w:pPr>
                         <w:r>
                           <w:rPr>
-                            <w:b/>
-                            <w:bCs/>
-                            <w:color w:val="E1E9EE"/>
-                            <w:sz w:val="26"/>
-                          </w:rPr>
-                          <w:t>Cursos</w:t>
-                        </w:r>
-                        <w:r>
-                          <w:rPr>
-                            <w:b/>
-                            <w:bCs/>
-                            <w:color w:val="E1E9EE"/>
-                            <w:sz w:val="26"/>
-                          </w:rPr>
-                          <w:t xml:space="preserve"> extracurriculares</w:t>
+                            <w:color w:val="FFFFFF"/>
+                            <w:sz w:val="18"/>
+                            <w:szCs w:val="18"/>
+                          </w:rPr>
+                          <w:t>Análise e desenvolvimento de sistemas</w:t>
                         </w:r>
                       </w:p>
                       <w:p>
                         <w:pPr>
                           <w:ind w:left="432" w:right="227"/>
                           <w:rPr>
-                            <w:color w:val="E1E9EE"/>
-                            <w:sz w:val="16"/>
+                            <w:color w:val="FFFFFF"/>
+                            <w:sz w:val="18"/>
+                            <w:szCs w:val="18"/>
+                          </w:rPr>
+                        </w:pPr>
+                        <w:r>
+                          <w:rPr>
+                            <w:color w:val="FFFFFF"/>
+                            <w:sz w:val="18"/>
+                            <w:szCs w:val="18"/>
+                          </w:rPr>
+                          <w:t>Universidade Nove de Julho</w:t>
+                        </w:r>
+                      </w:p>
+                      <w:p>
+                        <w:pPr>
+                          <w:ind w:left="432" w:right="227"/>
+                          <w:rPr>
+                            <w:color w:val="FFFFFF"/>
+                            <w:sz w:val="18"/>
+                            <w:szCs w:val="18"/>
+                          </w:rPr>
+                        </w:pPr>
+                        <w:r>
+                          <w:rPr>
+                            <w:color w:val="FFFFFF"/>
+                            <w:sz w:val="18"/>
+                            <w:szCs w:val="18"/>
+                          </w:rPr>
+                          <w:t>Fevereiro 2017</w:t>
+                        </w:r>
+                        <w:r>
+                          <w:rPr>
+                            <w:color w:val="FFFFFF"/>
+                            <w:sz w:val="18"/>
+                            <w:szCs w:val="18"/>
+                          </w:rPr>
+                          <w:t xml:space="preserve"> </w:t>
+                        </w:r>
+                        <w:r>
+                          <w:rPr>
+                            <w:color w:val="FFFFFF"/>
+                            <w:sz w:val="18"/>
+                            <w:szCs w:val="18"/>
+                          </w:rPr>
+                          <w:t>–</w:t>
+                        </w:r>
+                        <w:r>
+                          <w:rPr>
+                            <w:color w:val="FFFFFF"/>
+                            <w:sz w:val="18"/>
+                            <w:szCs w:val="18"/>
+                          </w:rPr>
+                          <w:t xml:space="preserve"> </w:t>
+                        </w:r>
+                        <w:r>
+                          <w:rPr>
+                            <w:color w:val="FFFFFF"/>
+                            <w:sz w:val="18"/>
+                            <w:szCs w:val="18"/>
+                          </w:rPr>
+                          <w:t>Junho 2019</w:t>
+                        </w:r>
+                      </w:p>
+                      <w:p>
+                        <w:pPr>
+                          <w:ind w:left="432" w:right="227"/>
+                          <w:rPr>
+                            <w:sz w:val="20"/>
+                            <w:szCs w:val="20"/>
                           </w:rPr>
                         </w:pPr>
                       </w:p>
@@ -1414,16 +1566,94 @@
                         <w:pPr>
                           <w:ind w:left="432" w:right="227"/>
                           <w:rPr>
+                            <w:b/>
+                            <w:bCs/>
                             <w:color w:val="E1E9EE"/>
-                            <w:sz w:val="16"/>
+                            <w:sz w:val="26"/>
                           </w:rPr>
                         </w:pPr>
                         <w:r>
                           <w:rPr>
+                            <w:b/>
+                            <w:bCs/>
                             <w:color w:val="E1E9EE"/>
-                            <w:sz w:val="16"/>
-                          </w:rPr>
-                          <w:t>Em andamento</w:t>
+                            <w:sz w:val="26"/>
+                          </w:rPr>
+                          <w:t>Cursos</w:t>
+                        </w:r>
+                        <w:r>
+                          <w:rPr>
+                            <w:b/>
+                            <w:bCs/>
+                            <w:color w:val="E1E9EE"/>
+                            <w:sz w:val="26"/>
+                          </w:rPr>
+                          <w:t xml:space="preserve"> extracurriculares</w:t>
+                        </w:r>
+                      </w:p>
+                      <w:p>
+                        <w:pPr>
+                          <w:ind w:left="432" w:right="227"/>
+                          <w:rPr>
+                            <w:b/>
+                            <w:bCs/>
+                            <w:color w:val="E1E9EE"/>
+                            <w:sz w:val="26"/>
+                          </w:rPr>
+                        </w:pPr>
+                      </w:p>
+                      <w:p>
+                        <w:pPr>
+                          <w:spacing w:before="102"/>
+                          <w:ind w:left="432" w:right="227"/>
+                          <w:rPr>
+                            <w:sz w:val="20"/>
+                            <w:szCs w:val="20"/>
+                          </w:rPr>
+                        </w:pPr>
+                        <w:r>
+                          <w:rPr>
+                            <w:color w:val="FFFFFF"/>
+                            <w:sz w:val="20"/>
+                            <w:szCs w:val="20"/>
+                          </w:rPr>
+                          <w:t>Angular Integração de API</w:t>
+                        </w:r>
+                      </w:p>
+                      <w:p>
+                        <w:pPr>
+                          <w:spacing w:before="102"/>
+                          <w:ind w:left="432" w:right="227"/>
+                          <w:rPr>
+                            <w:sz w:val="20"/>
+                            <w:szCs w:val="20"/>
+                          </w:rPr>
+                        </w:pPr>
+                        <w:r>
+                          <w:rPr>
+                            <w:color w:val="FFFFFF"/>
+                            <w:sz w:val="20"/>
+                            <w:szCs w:val="20"/>
+                          </w:rPr>
+                          <w:t>SQL para Análises</w:t>
+                        </w:r>
+                      </w:p>
+                      <w:p>
+                        <w:pPr>
+                          <w:spacing w:before="102"/>
+                          <w:ind w:left="432" w:right="227"/>
+                          <w:rPr>
+                            <w:sz w:val="20"/>
+                            <w:szCs w:val="20"/>
+                          </w:rPr>
+                        </w:pPr>
+                        <w:r>
+                          <w:rPr>
+                            <w:color w:val="FFFFFF"/>
+                            <w:sz w:val="20"/>
+                            <w:szCs w:val="20"/>
+                          </w:rPr>
+                          <w:t>Fundamentos de Big Data e Apache Hadoop</w:t>
                         </w:r>
                       </w:p>
                       <w:p>
@@ -1442,23 +1672,7 @@
                             <w:sz w:val="20"/>
                             <w:szCs w:val="20"/>
                           </w:rPr>
-                          <w:t>Bootcamp Gostack</w:t>
-                        </w:r>
-                        <w:r>
-                          <w:rPr>
-                            <w:color w:val="FFFFFF"/>
-                            <w:sz w:val="20"/>
-                            <w:szCs w:val="20"/>
-                          </w:rPr>
-                          <w:t xml:space="preserve"> – </w:t>
-                        </w:r>
-                        <w:r>
-                          <w:rPr>
-                            <w:color w:val="FFFFFF"/>
-                            <w:sz w:val="20"/>
-                            <w:szCs w:val="20"/>
-                          </w:rPr>
-                          <w:t>Rocktseat</w:t>
+                          <w:t>SFC - Scrum Fundamentals Certified</w:t>
                         </w:r>
                       </w:p>
                       <w:p>
@@ -1477,41 +1691,77 @@
                             <w:sz w:val="20"/>
                             <w:szCs w:val="20"/>
                           </w:rPr>
-                          <w:t>Formação java – Jdev treinamentos</w:t>
+                          <w:t>Git</w:t>
+                        </w:r>
+                        <w:r>
+                          <w:rPr>
+                            <w:color w:val="FFFFFF"/>
+                            <w:sz w:val="20"/>
+                            <w:szCs w:val="20"/>
+                          </w:rPr>
+                          <w:t xml:space="preserve"> </w:t>
+                        </w:r>
+                        <w:r>
+                          <w:rPr>
+                            <w:color w:val="FFFFFF"/>
+                            <w:sz w:val="20"/>
+                            <w:szCs w:val="20"/>
+                          </w:rPr>
+                          <w:t>versionamento de código – Digital In</w:t>
+                        </w:r>
+                        <w:r>
+                          <w:rPr>
+                            <w:color w:val="FFFFFF"/>
+                            <w:sz w:val="20"/>
+                            <w:szCs w:val="20"/>
+                          </w:rPr>
+                          <w:t>n</w:t>
+                        </w:r>
+                        <w:r>
+                          <w:rPr>
+                            <w:color w:val="FFFFFF"/>
+                            <w:sz w:val="20"/>
+                            <w:szCs w:val="20"/>
+                          </w:rPr>
+                          <w:t>ovation One</w:t>
                         </w:r>
                       </w:p>
                       <w:p>
                         <w:pPr>
+                          <w:spacing w:before="110"/>
                           <w:ind w:left="432" w:right="227"/>
                           <w:rPr>
-                            <w:color w:val="E1E9EE"/>
-                            <w:sz w:val="16"/>
+                            <w:color w:val="FFFFFF"/>
+                            <w:sz w:val="20"/>
+                            <w:szCs w:val="20"/>
                           </w:rPr>
                         </w:pPr>
+                        <w:r>
+                          <w:rPr>
+                            <w:color w:val="FFFFFF"/>
+                            <w:sz w:val="20"/>
+                            <w:szCs w:val="20"/>
+                          </w:rPr>
+                          <w:t>Html5 e Css3 – Digital Innovation One</w:t>
+                        </w:r>
                       </w:p>
                       <w:p>
                         <w:pPr>
+                          <w:spacing w:before="110"/>
                           <w:ind w:left="432" w:right="227"/>
                           <w:rPr>
-                            <w:color w:val="E1E9EE"/>
-                            <w:sz w:val="16"/>
+                            <w:color w:val="FFFFFF"/>
+                            <w:sz w:val="20"/>
+                            <w:szCs w:val="20"/>
                           </w:rPr>
                         </w:pPr>
-                      </w:p>
-                      <w:p>
-                        <w:pPr>
-                          <w:ind w:left="432" w:right="227"/>
-                          <w:rPr>
-                            <w:color w:val="E1E9EE"/>
-                            <w:sz w:val="16"/>
-                          </w:rPr>
-                        </w:pPr>
-                        <w:r>
-                          <w:rPr>
-                            <w:color w:val="E1E9EE"/>
-                            <w:sz w:val="16"/>
-                          </w:rPr>
-                          <w:t xml:space="preserve">Finalizados </w:t>
+                        <w:r>
+                          <w:rPr>
+                            <w:color w:val="FFFFFF"/>
+                            <w:sz w:val="20"/>
+                            <w:szCs w:val="20"/>
+                          </w:rPr>
+                          <w:t>JavaScript básico – Digital Innovation One</w:t>
                         </w:r>
                       </w:p>
                       <w:p>
@@ -1529,15 +1779,7 @@
                             <w:sz w:val="20"/>
                             <w:szCs w:val="20"/>
                           </w:rPr>
-                          <w:t>Java Básico</w:t>
-                        </w:r>
-                        <w:r>
-                          <w:rPr>
-                            <w:color w:val="FFFFFF"/>
-                            <w:sz w:val="20"/>
-                            <w:szCs w:val="20"/>
-                          </w:rPr>
-                          <w:t xml:space="preserve"> – RL System</w:t>
+                          <w:t>Java Básico – RL System</w:t>
                         </w:r>
                       </w:p>
                       <w:p>
@@ -1556,115 +1798,7 @@
                             <w:sz w:val="20"/>
                             <w:szCs w:val="20"/>
                           </w:rPr>
-                          <w:t>Git</w:t>
-                        </w:r>
-                        <w:r>
-                          <w:rPr>
-                            <w:color w:val="FFFFFF"/>
-                            <w:sz w:val="20"/>
-                            <w:szCs w:val="20"/>
-                          </w:rPr>
-                          <w:t xml:space="preserve"> </w:t>
-                        </w:r>
-                        <w:r>
-                          <w:rPr>
-                            <w:color w:val="FFFFFF"/>
-                            <w:sz w:val="20"/>
-                            <w:szCs w:val="20"/>
-                          </w:rPr>
-                          <w:t>versionamento de código – Digital In</w:t>
-                        </w:r>
-                        <w:r>
-                          <w:rPr>
-                            <w:color w:val="FFFFFF"/>
-                            <w:sz w:val="20"/>
-                            <w:szCs w:val="20"/>
-                          </w:rPr>
-                          <w:t>n</w:t>
-                        </w:r>
-                        <w:r>
-                          <w:rPr>
-                            <w:color w:val="FFFFFF"/>
-                            <w:sz w:val="20"/>
-                            <w:szCs w:val="20"/>
-                          </w:rPr>
-                          <w:t>ovation One</w:t>
-                        </w:r>
-                      </w:p>
-                      <w:p>
-                        <w:pPr>
-                          <w:spacing w:before="110"/>
-                          <w:ind w:left="432" w:right="227"/>
-                          <w:rPr>
-                            <w:color w:val="FFFFFF"/>
-                            <w:sz w:val="20"/>
-                            <w:szCs w:val="20"/>
-                          </w:rPr>
-                        </w:pPr>
-                        <w:r>
-                          <w:rPr>
-                            <w:color w:val="FFFFFF"/>
-                            <w:sz w:val="20"/>
-                            <w:szCs w:val="20"/>
-                          </w:rPr>
-                          <w:t>Html5 e Css3 – Digital Innovation One</w:t>
-                        </w:r>
-                      </w:p>
-                      <w:p>
-                        <w:pPr>
-                          <w:spacing w:before="110"/>
-                          <w:ind w:left="432" w:right="227"/>
-                          <w:rPr>
-                            <w:color w:val="FFFFFF"/>
-                            <w:sz w:val="20"/>
-                            <w:szCs w:val="20"/>
-                          </w:rPr>
-                        </w:pPr>
-                        <w:r>
-                          <w:rPr>
-                            <w:color w:val="FFFFFF"/>
-                            <w:sz w:val="20"/>
-                            <w:szCs w:val="20"/>
-                          </w:rPr>
-                          <w:t>JavaScript básico – Digital Innovation One</w:t>
-                        </w:r>
-                      </w:p>
-                      <w:p>
-                        <w:pPr>
-                          <w:spacing w:before="110"/>
-                          <w:ind w:left="432" w:right="227"/>
-                          <w:rPr>
-                            <w:color w:val="FFFFFF"/>
-                            <w:sz w:val="20"/>
-                            <w:szCs w:val="20"/>
-                          </w:rPr>
-                        </w:pPr>
-                        <w:r>
-                          <w:rPr>
-                            <w:color w:val="FFFFFF"/>
-                            <w:sz w:val="20"/>
-                            <w:szCs w:val="20"/>
-                          </w:rPr>
                           <w:t>Linux Básico – Udemy</w:t>
-                        </w:r>
-                      </w:p>
-                      <w:p>
-                        <w:pPr>
-                          <w:spacing w:before="110"/>
-                          <w:ind w:left="432" w:right="227"/>
-                          <w:rPr>
-                            <w:color w:val="FFFFFF"/>
-                            <w:sz w:val="20"/>
-                            <w:szCs w:val="20"/>
-                          </w:rPr>
-                        </w:pPr>
-                        <w:r>
-                          <w:rPr>
-                            <w:color w:val="FFFFFF"/>
-                            <w:sz w:val="20"/>
-                            <w:szCs w:val="20"/>
-                          </w:rPr>
-                          <w:t>SFC - Scrum Fundamentals Certified</w:t>
                         </w:r>
                       </w:p>
                       <w:p>
@@ -1818,15 +1952,15 @@
         <w:ind w:left="4471"/>
         <w:jc w:val="both"/>
         <w:rPr>
+          <w:color w:val="181818"/>
+          <w:sz w:val="24"/>
+          <w:szCs w:val="24"/>
+        </w:rPr>
+      </w:pPr>
+      <w:r>
+        <w:rPr>
           <w:b/>
           <w:bCs/>
-          <w:sz w:val="52"/>
-        </w:rPr>
-      </w:pPr>
-      <w:r>
-        <w:rPr>
-          <w:b/>
-          <w:bCs/>
           <w:color w:val="181818"/>
           <w:sz w:val="52"/>
         </w:rPr>
@@ -1835,15 +1969,17 @@
     </w:p>
     <w:p>
       <w:pPr>
-        <w:pStyle w:val="Ttulo1"/>
-        <w:spacing w:before="88"/>
+        <w:spacing w:before="168"/>
+        <w:ind w:left="4471"/>
         <w:jc w:val="both"/>
       </w:pPr>
       <w:r>
         <w:rPr>
           <w:color w:val="181818"/>
-        </w:rPr>
-        <w:t>Programador Java</w:t>
+          <w:sz w:val="24"/>
+          <w:szCs w:val="24"/>
+        </w:rPr>
+        <w:t>Programador Java, estudante de análise de dados Big data</w:t>
       </w:r>
     </w:p>
     <w:p>
@@ -1928,7 +2064,7 @@
           <w:sz w:val="21"/>
           <w:szCs w:val="21"/>
         </w:rPr>
-        <w:t xml:space="preserve">Conhecimentos </w:t>
+        <w:t>Atualmente como programador júnior com foco em java spring, e angular 8 com conhecimentos aca</w:t>
       </w:r>
       <w:r>
         <w:rPr>
@@ -1936,7 +2072,7 @@
           <w:sz w:val="21"/>
           <w:szCs w:val="21"/>
         </w:rPr>
-        <w:t xml:space="preserve">acadêmicos </w:t>
+        <w:t xml:space="preserve">dêmicos </w:t>
       </w:r>
       <w:r>
         <w:rPr>
@@ -1944,7 +2080,7 @@
           <w:sz w:val="21"/>
           <w:szCs w:val="21"/>
         </w:rPr>
-        <w:t>e básicos: java (framework spring),</w:t>
+        <w:t>e básicos</w:t>
       </w:r>
       <w:r>
         <w:rPr>
@@ -1952,7 +2088,7 @@
           <w:sz w:val="21"/>
           <w:szCs w:val="21"/>
         </w:rPr>
-        <w:t xml:space="preserve"> </w:t>
+        <w:t xml:space="preserve"> em algumas linguagens e tecnologias tais como html, css, javaScript, nodeJs, </w:t>
       </w:r>
       <w:r>
         <w:rPr>
@@ -1960,7 +2096,7 @@
           <w:sz w:val="21"/>
           <w:szCs w:val="21"/>
         </w:rPr>
-        <w:t>html, csss, angular, reactJs, javaScript, nodeJs, swagger, outsystems</w:t>
+        <w:t>wagger</w:t>
       </w:r>
       <w:r>
         <w:rPr>
@@ -1968,7 +2104,121 @@
           <w:sz w:val="21"/>
           <w:szCs w:val="21"/>
         </w:rPr>
-        <w:t>, git, linux.</w:t>
+        <w:t>, git, linux</w:t>
+      </w:r>
+      <w:r>
+        <w:rPr>
+          <w:color w:val="181818"/>
+          <w:sz w:val="21"/>
+          <w:szCs w:val="21"/>
+        </w:rPr>
+        <w:t>, com noções em conceito de filas (RabbitMQ), docker, e criação de ambiente wsl (virtualização linux no windows)</w:t>
+      </w:r>
+      <w:r>
+        <w:rPr>
+          <w:color w:val="181818"/>
+          <w:sz w:val="21"/>
+          <w:szCs w:val="21"/>
+        </w:rPr>
+        <w:t xml:space="preserve">, também </w:t>
+      </w:r>
+      <w:r>
+        <w:rPr>
+          <w:color w:val="181818"/>
+          <w:sz w:val="21"/>
+          <w:szCs w:val="21"/>
+        </w:rPr>
+        <w:t>estudando pós graduação em analise de dados com foco em BI e Big data.</w:t>
+      </w:r>
+    </w:p>
+    <w:p>
+      <w:pPr>
+        <w:pStyle w:val="PargrafodaLista"/>
+        <w:tabs>
+          <w:tab w:val="left" w:pos="4618"/>
+        </w:tabs>
+        <w:spacing w:before="219" w:line="312" w:lineRule="auto"/>
+        <w:ind w:right="773"/>
+        <w:jc w:val="both"/>
+        <w:rPr>
+          <w:b/>
+          <w:bCs/>
+          <w:sz w:val="31"/>
+        </w:rPr>
+      </w:pPr>
+      <w:r>
+        <w:rPr>
+          <w:b/>
+          <w:bCs/>
+          <w:color w:val="181818"/>
+          <w:sz w:val="31"/>
+        </w:rPr>
+        <w:t>Experiência</w:t>
+      </w:r>
+    </w:p>
+    <w:p>
+      <w:pPr>
+        <w:pStyle w:val="Ttulo1"/>
+        <w:spacing w:before="223"/>
+        <w:jc w:val="both"/>
+      </w:pPr>
+      <w:r>
+        <w:rPr>
+          <w:color w:val="181818"/>
+        </w:rPr>
+        <w:t>Grupo Cruzeiro do Sul Ltda</w:t>
+      </w:r>
+    </w:p>
+    <w:p>
+      <w:pPr>
+        <w:pStyle w:val="Ttulo2"/>
+        <w:jc w:val="both"/>
+      </w:pPr>
+      <w:r>
+        <w:rPr>
+          <w:color w:val="181818"/>
+        </w:rPr>
+        <w:t>Programador júnior</w:t>
+      </w:r>
+    </w:p>
+    <w:p>
+      <w:pPr>
+        <w:pStyle w:val="Corpodetexto"/>
+        <w:spacing w:before="44"/>
+        <w:ind w:left="4471"/>
+        <w:jc w:val="both"/>
+        <w:rPr>
+          <w:color w:val="181818"/>
+        </w:rPr>
+      </w:pPr>
+      <w:r>
+        <w:rPr>
+          <w:color w:val="181818"/>
+        </w:rPr>
+        <w:t xml:space="preserve">janeiro de 2020 </w:t>
+      </w:r>
+      <w:r>
+        <w:rPr>
+          <w:color w:val="181818"/>
+        </w:rPr>
+        <w:t xml:space="preserve">- Até o momento </w:t>
+      </w:r>
+    </w:p>
+    <w:p>
+      <w:pPr>
+        <w:pStyle w:val="Corpodetexto"/>
+        <w:spacing w:before="44"/>
+        <w:ind w:left="4471"/>
+        <w:jc w:val="both"/>
+        <w:rPr>
+          <w:color w:val="B0B0B0"/>
+        </w:rPr>
+      </w:pPr>
+      <w:r>
+        <w:rPr>
+          <w:color w:val="B0B0B0"/>
+        </w:rPr>
+        <w:t>São Paulo, São Paulo</w:t>
       </w:r>
     </w:p>
     <w:p>
@@ -1981,42 +2231,158 @@
         <w:tabs>
           <w:tab w:val="left" w:pos="4603"/>
         </w:tabs>
-        <w:spacing w:before="1"/>
-        <w:ind w:left="4602"/>
-        <w:rPr>
-          <w:sz w:val="21"/>
-        </w:rPr>
-      </w:pPr>
-      <w:r>
-        <w:rPr>
-          <w:sz w:val="21"/>
-        </w:rPr>
-        <w:t>Noções: RabbitMQ, conceito de filas, docker, wsl.</w:t>
+        <w:spacing w:before="132"/>
+        <w:ind w:right="649" w:firstLine="0"/>
+        <w:jc w:val="both"/>
+        <w:rPr>
+          <w:sz w:val="21"/>
+        </w:rPr>
+      </w:pPr>
+      <w:r>
+        <w:rPr>
+          <w:color w:val="181818"/>
+          <w:sz w:val="21"/>
+        </w:rPr>
+        <w:t xml:space="preserve">Auxiliar no desenvolvimento de aplicações microservições utilizando a linguagem java </w:t>
+      </w:r>
+      <w:r>
+        <w:rPr>
+          <w:color w:val="181818"/>
+          <w:sz w:val="21"/>
+        </w:rPr>
+        <w:t>7 e 8</w:t>
+      </w:r>
+      <w:r>
+        <w:rPr>
+          <w:color w:val="181818"/>
+          <w:sz w:val="21"/>
+        </w:rPr>
+        <w:t>, framework spring</w:t>
+      </w:r>
+      <w:r>
+        <w:rPr>
+          <w:color w:val="181818"/>
+          <w:sz w:val="21"/>
+        </w:rPr>
+        <w:t>,</w:t>
+      </w:r>
+      <w:r>
+        <w:rPr>
+          <w:color w:val="181818"/>
+          <w:sz w:val="21"/>
+        </w:rPr>
+        <w:t>angular 8 e integração com API REST,</w:t>
+      </w:r>
+      <w:r>
+        <w:rPr>
+          <w:color w:val="181818"/>
+          <w:sz w:val="21"/>
+        </w:rPr>
+        <w:t xml:space="preserve"> com banco de dados oracle e postgress via docker para testes locais</w:t>
+      </w:r>
+      <w:r>
+        <w:rPr>
+          <w:color w:val="181818"/>
+          <w:sz w:val="21"/>
+        </w:rPr>
+        <w:t>.</w:t>
       </w:r>
     </w:p>
     <w:p>
       <w:pPr>
         <w:pStyle w:val="PargrafodaLista"/>
+        <w:numPr>
+          <w:ilvl w:val="0"/>
+          <w:numId w:val="1"/>
+        </w:numPr>
         <w:tabs>
-          <w:tab w:val="left" w:pos="4618"/>
+          <w:tab w:val="left" w:pos="4603"/>
         </w:tabs>
-        <w:spacing w:before="219" w:line="312" w:lineRule="auto"/>
-        <w:ind w:right="773"/>
+        <w:spacing w:before="132"/>
+        <w:ind w:right="649" w:firstLine="0"/>
         <w:jc w:val="both"/>
         <w:rPr>
-          <w:b/>
-          <w:bCs/>
-          <w:sz w:val="31"/>
-        </w:rPr>
-      </w:pPr>
-      <w:r>
-        <w:rPr>
-          <w:b/>
-          <w:bCs/>
-          <w:color w:val="181818"/>
-          <w:sz w:val="31"/>
-        </w:rPr>
-        <w:t>Experiência</w:t>
+          <w:sz w:val="21"/>
+        </w:rPr>
+      </w:pPr>
+      <w:r>
+        <w:rPr>
+          <w:color w:val="181818"/>
+          <w:sz w:val="21"/>
+        </w:rPr>
+        <w:t>Documentação via Swagger.</w:t>
+      </w:r>
+    </w:p>
+    <w:p>
+      <w:pPr>
+        <w:pStyle w:val="PargrafodaLista"/>
+        <w:numPr>
+          <w:ilvl w:val="0"/>
+          <w:numId w:val="1"/>
+        </w:numPr>
+        <w:tabs>
+          <w:tab w:val="left" w:pos="4603"/>
+        </w:tabs>
+        <w:spacing w:before="132" w:line="360" w:lineRule="auto"/>
+        <w:ind w:right="649" w:firstLine="0"/>
+        <w:jc w:val="both"/>
+        <w:rPr>
+          <w:sz w:val="21"/>
+        </w:rPr>
+      </w:pPr>
+      <w:r>
+        <w:rPr>
+          <w:color w:val="181818"/>
+          <w:sz w:val="21"/>
+        </w:rPr>
+        <w:t>Testes Junit e Sonar.</w:t>
+      </w:r>
+    </w:p>
+    <w:p>
+      <w:pPr>
+        <w:pStyle w:val="PargrafodaLista"/>
+        <w:numPr>
+          <w:ilvl w:val="0"/>
+          <w:numId w:val="1"/>
+        </w:numPr>
+        <w:tabs>
+          <w:tab w:val="left" w:pos="4603"/>
+        </w:tabs>
+        <w:spacing w:before="1" w:line="360" w:lineRule="auto"/>
+        <w:ind w:left="4602"/>
+        <w:jc w:val="both"/>
+        <w:rPr>
+          <w:sz w:val="21"/>
+        </w:rPr>
+      </w:pPr>
+      <w:r>
+        <w:rPr>
+          <w:color w:val="181818"/>
+          <w:sz w:val="21"/>
+        </w:rPr>
+        <w:t>Versionamento de código utilizando git e</w:t>
+      </w:r>
+      <w:r>
+        <w:rPr>
+          <w:color w:val="181818"/>
+          <w:spacing w:val="-10"/>
+          <w:sz w:val="21"/>
+        </w:rPr>
+        <w:t xml:space="preserve"> </w:t>
+      </w:r>
+      <w:r>
+        <w:rPr>
+          <w:color w:val="181818"/>
+          <w:sz w:val="21"/>
+        </w:rPr>
+        <w:t>b</w:t>
+      </w:r>
+      <w:r>
+        <w:rPr>
+          <w:color w:val="181818"/>
+          <w:sz w:val="21"/>
+        </w:rPr>
+        <w:t>itbucket.</w:t>
       </w:r>
     </w:p>
     <w:p>
@@ -2029,12 +2395,13 @@
         <w:rPr>
           <w:color w:val="181818"/>
         </w:rPr>
-        <w:t>Grupo Cruzeiro do Sul Ltda</w:t>
+        <w:t>BRQ Digital Solutions</w:t>
       </w:r>
     </w:p>
     <w:p>
       <w:pPr>
         <w:pStyle w:val="Ttulo2"/>
+        <w:spacing w:before="166"/>
         <w:jc w:val="both"/>
       </w:pPr>
       <w:r>
@@ -2047,8 +2414,8 @@
     <w:p>
       <w:pPr>
         <w:pStyle w:val="Corpodetexto"/>
-        <w:spacing w:before="44"/>
-        <w:ind w:left="4471"/>
+        <w:spacing w:before="45" w:line="292" w:lineRule="auto"/>
+        <w:ind w:left="4471" w:right="3218"/>
         <w:jc w:val="both"/>
         <w:rPr>
           <w:color w:val="181818"/>
@@ -2058,30 +2425,37 @@
         <w:rPr>
           <w:color w:val="181818"/>
         </w:rPr>
-        <w:t xml:space="preserve">janeiro de 2020 </w:t>
-      </w:r>
-      <w:r>
-        <w:rPr>
-          <w:color w:val="181818"/>
-        </w:rPr>
-        <w:t xml:space="preserve">- Até o momento </w:t>
+        <w:t xml:space="preserve">julho de 2019 </w:t>
+      </w:r>
+      <w:r>
+        <w:rPr>
+          <w:sz w:val="20"/>
+          <w:szCs w:val="20"/>
+        </w:rPr>
+        <w:t>–</w:t>
+      </w:r>
+      <w:r>
+        <w:rPr>
+          <w:color w:val="181818"/>
+        </w:rPr>
+        <w:t xml:space="preserve"> dezembro de 2019</w:t>
       </w:r>
     </w:p>
     <w:p>
       <w:pPr>
         <w:pStyle w:val="Corpodetexto"/>
-        <w:spacing w:before="44"/>
-        <w:ind w:left="4471"/>
+        <w:spacing w:before="45" w:line="292" w:lineRule="auto"/>
+        <w:ind w:left="4471" w:right="3218"/>
         <w:jc w:val="both"/>
         <w:rPr>
+          <w:color w:val="181818"/>
+        </w:rPr>
+      </w:pPr>
+      <w:r>
+        <w:rPr>
           <w:color w:val="B0B0B0"/>
         </w:rPr>
-      </w:pPr>
-      <w:r>
-        <w:rPr>
-          <w:color w:val="B0B0B0"/>
-        </w:rPr>
-        <w:t>São Paulo, São Paulo</w:t>
+        <w:t>Barueri, São Paulo</w:t>
       </w:r>
     </w:p>
     <w:p>
@@ -2106,14 +2480,127 @@
           <w:color w:val="181818"/>
           <w:sz w:val="21"/>
         </w:rPr>
-        <w:t>Auxiliar no desenvolvimento de aplicações microservições utilizando a linguagem java 8, framework spring</w:t>
-      </w:r>
-      <w:r>
-        <w:rPr>
-          <w:color w:val="181818"/>
-          <w:sz w:val="21"/>
-        </w:rPr>
-        <w:t>, com banco de dados oracle e postgress via docker para testes locais.</w:t>
+        <w:t>Desenvolvimento</w:t>
+      </w:r>
+      <w:r>
+        <w:rPr>
+          <w:color w:val="181818"/>
+          <w:spacing w:val="-8"/>
+          <w:sz w:val="21"/>
+        </w:rPr>
+        <w:t xml:space="preserve"> </w:t>
+      </w:r>
+      <w:r>
+        <w:rPr>
+          <w:color w:val="181818"/>
+          <w:sz w:val="21"/>
+        </w:rPr>
+        <w:t>de</w:t>
+      </w:r>
+      <w:r>
+        <w:rPr>
+          <w:color w:val="181818"/>
+          <w:spacing w:val="-7"/>
+          <w:sz w:val="21"/>
+        </w:rPr>
+        <w:t xml:space="preserve"> </w:t>
+      </w:r>
+      <w:r>
+        <w:rPr>
+          <w:color w:val="181818"/>
+          <w:sz w:val="21"/>
+        </w:rPr>
+        <w:t>protótipos</w:t>
+      </w:r>
+      <w:r>
+        <w:rPr>
+          <w:color w:val="181818"/>
+          <w:spacing w:val="-8"/>
+          <w:sz w:val="21"/>
+        </w:rPr>
+        <w:t xml:space="preserve"> </w:t>
+      </w:r>
+      <w:r>
+        <w:rPr>
+          <w:color w:val="181818"/>
+          <w:sz w:val="21"/>
+        </w:rPr>
+        <w:t>funcionais,</w:t>
+      </w:r>
+      <w:r>
+        <w:rPr>
+          <w:color w:val="181818"/>
+          <w:spacing w:val="-7"/>
+          <w:sz w:val="21"/>
+        </w:rPr>
+        <w:t xml:space="preserve"> </w:t>
+      </w:r>
+      <w:r>
+        <w:rPr>
+          <w:color w:val="181818"/>
+          <w:sz w:val="21"/>
+        </w:rPr>
+        <w:t>utilizando</w:t>
+      </w:r>
+      <w:r>
+        <w:rPr>
+          <w:color w:val="181818"/>
+          <w:spacing w:val="-8"/>
+          <w:sz w:val="21"/>
+        </w:rPr>
+        <w:t xml:space="preserve"> </w:t>
+      </w:r>
+      <w:r>
+        <w:rPr>
+          <w:color w:val="181818"/>
+          <w:sz w:val="21"/>
+        </w:rPr>
+        <w:t>a</w:t>
+      </w:r>
+      <w:r>
+        <w:rPr>
+          <w:color w:val="181818"/>
+          <w:spacing w:val="-7"/>
+          <w:sz w:val="21"/>
+        </w:rPr>
+        <w:t xml:space="preserve"> </w:t>
+      </w:r>
+      <w:r>
+        <w:rPr>
+          <w:color w:val="181818"/>
+          <w:sz w:val="21"/>
+        </w:rPr>
+        <w:t>linguagem</w:t>
+      </w:r>
+      <w:r>
+        <w:rPr>
+          <w:color w:val="181818"/>
+          <w:spacing w:val="-8"/>
+          <w:sz w:val="21"/>
+        </w:rPr>
+        <w:t xml:space="preserve"> </w:t>
+      </w:r>
+      <w:r>
+        <w:rPr>
+          <w:color w:val="181818"/>
+          <w:sz w:val="21"/>
+        </w:rPr>
+        <w:t>Java 6, framework Java Server Faces awb 3.0</w:t>
+      </w:r>
+      <w:r>
+        <w:rPr>
+          <w:color w:val="181818"/>
+          <w:spacing w:val="-10"/>
+          <w:sz w:val="21"/>
+        </w:rPr>
+        <w:t xml:space="preserve"> </w:t>
+      </w:r>
+      <w:r>
+        <w:rPr>
+          <w:color w:val="181818"/>
+          <w:sz w:val="21"/>
+        </w:rPr>
+        <w:t>Bradesco</w:t>
       </w:r>
     </w:p>
     <w:p>
@@ -2153,50 +2640,44 @@
           <w:color w:val="181818"/>
           <w:sz w:val="21"/>
         </w:rPr>
-        <w:t>gitbucket.</w:t>
+        <w:t>gitLab.</w:t>
       </w:r>
     </w:p>
     <w:p>
       <w:pPr>
-        <w:pStyle w:val="Ttulo1"/>
-        <w:spacing w:before="223"/>
+        <w:tabs>
+          <w:tab w:val="left" w:pos="4603"/>
+        </w:tabs>
+        <w:spacing w:before="118"/>
         <w:jc w:val="both"/>
-      </w:pPr>
-      <w:r>
-        <w:rPr>
-          <w:color w:val="181818"/>
-        </w:rPr>
-        <w:t>BRQ Digital Solutions</w:t>
-      </w:r>
+        <w:rPr>
+          <w:sz w:val="21"/>
+        </w:rPr>
+      </w:pPr>
     </w:p>
     <w:p>
       <w:pPr>
         <w:pStyle w:val="Ttulo2"/>
-        <w:spacing w:before="166"/>
-        <w:jc w:val="both"/>
-      </w:pPr>
-      <w:r>
-        <w:rPr>
-          <w:color w:val="181818"/>
-        </w:rPr>
-        <w:t>Programador júnior</w:t>
+        <w:spacing w:before="0"/>
+      </w:pPr>
+      <w:r>
+        <w:rPr>
+          <w:color w:val="181818"/>
+        </w:rPr>
+        <w:t>Estágio em Java</w:t>
       </w:r>
     </w:p>
     <w:p>
       <w:pPr>
         <w:pStyle w:val="Corpodetexto"/>
-        <w:spacing w:before="45" w:line="292" w:lineRule="auto"/>
-        <w:ind w:left="4471" w:right="3218"/>
-        <w:jc w:val="both"/>
-        <w:rPr>
-          <w:color w:val="181818"/>
-        </w:rPr>
-      </w:pPr>
-      <w:r>
-        <w:rPr>
-          <w:color w:val="181818"/>
-        </w:rPr>
-        <w:t xml:space="preserve">julho de 2019 </w:t>
+        <w:spacing w:before="44" w:line="292" w:lineRule="auto"/>
+        <w:ind w:left="4471" w:right="3755"/>
+      </w:pPr>
+      <w:r>
+        <w:rPr>
+          <w:color w:val="181818"/>
+        </w:rPr>
+        <w:t xml:space="preserve">abril de 2019 </w:t>
       </w:r>
       <w:r>
         <w:rPr>
@@ -2209,19 +2690,14 @@
         <w:rPr>
           <w:color w:val="181818"/>
         </w:rPr>
-        <w:t xml:space="preserve"> dezembro de 2019</w:t>
-      </w:r>
-    </w:p>
-    <w:p>
-      <w:pPr>
-        <w:pStyle w:val="Corpodetexto"/>
-        <w:spacing w:before="45" w:line="292" w:lineRule="auto"/>
-        <w:ind w:left="4471" w:right="3218"/>
-        <w:jc w:val="both"/>
-        <w:rPr>
-          <w:color w:val="181818"/>
-        </w:rPr>
-      </w:pPr>
+        <w:t xml:space="preserve"> </w:t>
+      </w:r>
+      <w:r>
+        <w:rPr>
+          <w:color w:val="181818"/>
+        </w:rPr>
+        <w:t xml:space="preserve">julho de 2019 </w:t>
+      </w:r>
       <w:r>
         <w:rPr>
           <w:color w:val="B0B0B0"/>
@@ -2356,7 +2832,21 @@
           <w:color w:val="181818"/>
           <w:sz w:val="21"/>
         </w:rPr>
-        <w:t>Java 6, framework Java Server Faces awb 3.0</w:t>
+        <w:t>Java</w:t>
+      </w:r>
+      <w:r>
+        <w:rPr>
+          <w:color w:val="181818"/>
+          <w:sz w:val="21"/>
+        </w:rPr>
+        <w:t xml:space="preserve"> 6</w:t>
+      </w:r>
+      <w:r>
+        <w:rPr>
+          <w:color w:val="181818"/>
+          <w:sz w:val="21"/>
+        </w:rPr>
+        <w:t>, framework Java Server Faces awb 3.0</w:t>
       </w:r>
       <w:r>
         <w:rPr>
@@ -2416,267 +2906,6 @@
     </w:p>
     <w:p>
       <w:pPr>
-        <w:tabs>
-          <w:tab w:val="left" w:pos="4603"/>
-        </w:tabs>
-        <w:spacing w:before="118"/>
-        <w:jc w:val="both"/>
-        <w:rPr>
-          <w:sz w:val="21"/>
-        </w:rPr>
-      </w:pPr>
-    </w:p>
-    <w:p>
-      <w:pPr>
-        <w:pStyle w:val="Ttulo2"/>
-        <w:spacing w:before="0"/>
-      </w:pPr>
-      <w:r>
-        <w:rPr>
-          <w:color w:val="181818"/>
-        </w:rPr>
-        <w:t>Estágio em Java</w:t>
-      </w:r>
-    </w:p>
-    <w:p>
-      <w:pPr>
-        <w:pStyle w:val="Corpodetexto"/>
-        <w:spacing w:before="44" w:line="292" w:lineRule="auto"/>
-        <w:ind w:left="4471" w:right="3755"/>
-      </w:pPr>
-      <w:r>
-        <w:rPr>
-          <w:color w:val="181818"/>
-        </w:rPr>
-        <w:t xml:space="preserve">abril de 2019 </w:t>
-      </w:r>
-      <w:r>
-        <w:rPr>
-          <w:sz w:val="20"/>
-          <w:szCs w:val="20"/>
-        </w:rPr>
-        <w:t>–</w:t>
-      </w:r>
-      <w:r>
-        <w:rPr>
-          <w:color w:val="181818"/>
-        </w:rPr>
-        <w:t xml:space="preserve"> </w:t>
-      </w:r>
-      <w:r>
-        <w:rPr>
-          <w:color w:val="181818"/>
-        </w:rPr>
-        <w:t xml:space="preserve">julho de 2019 </w:t>
-      </w:r>
-      <w:r>
-        <w:rPr>
-          <w:color w:val="B0B0B0"/>
-        </w:rPr>
-        <w:t>Barueri, São Paulo</w:t>
-      </w:r>
-    </w:p>
-    <w:p>
-      <w:pPr>
-        <w:pStyle w:val="PargrafodaLista"/>
-        <w:numPr>
-          <w:ilvl w:val="0"/>
-          <w:numId w:val="1"/>
-        </w:numPr>
-        <w:tabs>
-          <w:tab w:val="left" w:pos="4603"/>
-        </w:tabs>
-        <w:spacing w:before="132" w:line="357" w:lineRule="auto"/>
-        <w:ind w:right="649" w:firstLine="0"/>
-        <w:jc w:val="both"/>
-        <w:rPr>
-          <w:sz w:val="21"/>
-        </w:rPr>
-      </w:pPr>
-      <w:r>
-        <w:rPr>
-          <w:color w:val="181818"/>
-          <w:sz w:val="21"/>
-        </w:rPr>
-        <w:t>Desenvolvimento</w:t>
-      </w:r>
-      <w:r>
-        <w:rPr>
-          <w:color w:val="181818"/>
-          <w:spacing w:val="-8"/>
-          <w:sz w:val="21"/>
-        </w:rPr>
-        <w:t xml:space="preserve"> </w:t>
-      </w:r>
-      <w:r>
-        <w:rPr>
-          <w:color w:val="181818"/>
-          <w:sz w:val="21"/>
-        </w:rPr>
-        <w:t>de</w:t>
-      </w:r>
-      <w:r>
-        <w:rPr>
-          <w:color w:val="181818"/>
-          <w:spacing w:val="-7"/>
-          <w:sz w:val="21"/>
-        </w:rPr>
-        <w:t xml:space="preserve"> </w:t>
-      </w:r>
-      <w:r>
-        <w:rPr>
-          <w:color w:val="181818"/>
-          <w:sz w:val="21"/>
-        </w:rPr>
-        <w:t>protótipos</w:t>
-      </w:r>
-      <w:r>
-        <w:rPr>
-          <w:color w:val="181818"/>
-          <w:spacing w:val="-8"/>
-          <w:sz w:val="21"/>
-        </w:rPr>
-        <w:t xml:space="preserve"> </w:t>
-      </w:r>
-      <w:r>
-        <w:rPr>
-          <w:color w:val="181818"/>
-          <w:sz w:val="21"/>
-        </w:rPr>
-        <w:t>funcionais,</w:t>
-      </w:r>
-      <w:r>
-        <w:rPr>
-          <w:color w:val="181818"/>
-          <w:spacing w:val="-7"/>
-          <w:sz w:val="21"/>
-        </w:rPr>
-        <w:t xml:space="preserve"> </w:t>
-      </w:r>
-      <w:r>
-        <w:rPr>
-          <w:color w:val="181818"/>
-          <w:sz w:val="21"/>
-        </w:rPr>
-        <w:t>utilizando</w:t>
-      </w:r>
-      <w:r>
-        <w:rPr>
-          <w:color w:val="181818"/>
-          <w:spacing w:val="-8"/>
-          <w:sz w:val="21"/>
-        </w:rPr>
-        <w:t xml:space="preserve"> </w:t>
-      </w:r>
-      <w:r>
-        <w:rPr>
-          <w:color w:val="181818"/>
-          <w:sz w:val="21"/>
-        </w:rPr>
-        <w:t>a</w:t>
-      </w:r>
-      <w:r>
-        <w:rPr>
-          <w:color w:val="181818"/>
-          <w:spacing w:val="-7"/>
-          <w:sz w:val="21"/>
-        </w:rPr>
-        <w:t xml:space="preserve"> </w:t>
-      </w:r>
-      <w:r>
-        <w:rPr>
-          <w:color w:val="181818"/>
-          <w:sz w:val="21"/>
-        </w:rPr>
-        <w:t>linguagem</w:t>
-      </w:r>
-      <w:r>
-        <w:rPr>
-          <w:color w:val="181818"/>
-          <w:spacing w:val="-8"/>
-          <w:sz w:val="21"/>
-        </w:rPr>
-        <w:t xml:space="preserve"> </w:t>
-      </w:r>
-      <w:r>
-        <w:rPr>
-          <w:color w:val="181818"/>
-          <w:sz w:val="21"/>
-        </w:rPr>
-        <w:t>Java</w:t>
-      </w:r>
-      <w:r>
-        <w:rPr>
-          <w:color w:val="181818"/>
-          <w:sz w:val="21"/>
-        </w:rPr>
-        <w:t xml:space="preserve"> 6</w:t>
-      </w:r>
-      <w:r>
-        <w:rPr>
-          <w:color w:val="181818"/>
-          <w:sz w:val="21"/>
-        </w:rPr>
-        <w:t>, framework Java Server Faces awb 3.0</w:t>
-      </w:r>
-      <w:r>
-        <w:rPr>
-          <w:color w:val="181818"/>
-          <w:spacing w:val="-10"/>
-          <w:sz w:val="21"/>
-        </w:rPr>
-        <w:t xml:space="preserve"> </w:t>
-      </w:r>
-      <w:r>
-        <w:rPr>
-          <w:color w:val="181818"/>
-          <w:sz w:val="21"/>
-        </w:rPr>
-        <w:t>Bradesco</w:t>
-      </w:r>
-    </w:p>
-    <w:p>
-      <w:pPr>
-        <w:pStyle w:val="PargrafodaLista"/>
-        <w:numPr>
-          <w:ilvl w:val="0"/>
-          <w:numId w:val="1"/>
-        </w:numPr>
-        <w:tabs>
-          <w:tab w:val="left" w:pos="4603"/>
-        </w:tabs>
-        <w:spacing w:before="1"/>
-        <w:ind w:left="4602"/>
-        <w:jc w:val="both"/>
-        <w:rPr>
-          <w:sz w:val="21"/>
-        </w:rPr>
-      </w:pPr>
-      <w:r>
-        <w:rPr>
-          <w:color w:val="181818"/>
-          <w:sz w:val="21"/>
-        </w:rPr>
-        <w:t>Versionamento de código utilizando git e</w:t>
-      </w:r>
-      <w:r>
-        <w:rPr>
-          <w:color w:val="181818"/>
-          <w:spacing w:val="-10"/>
-          <w:sz w:val="21"/>
-        </w:rPr>
-        <w:t xml:space="preserve"> </w:t>
-      </w:r>
-      <w:r>
-        <w:rPr>
-          <w:color w:val="181818"/>
-          <w:sz w:val="21"/>
-        </w:rPr>
-        <w:t>gitLab.</w:t>
-      </w:r>
-    </w:p>
-    <w:p>
-      <w:pPr>
         <w:pStyle w:val="Corpodetexto"/>
         <w:jc w:val="both"/>
         <w:rPr>
@@ -2889,65 +3118,7 @@
           <w:spacing w:val="-7"/>
           <w:sz w:val="21"/>
         </w:rPr>
-        <w:t xml:space="preserve"> </w:t>
-      </w:r>
-      <w:r>
-        <w:rPr>
-          <w:color w:val="181818"/>
-          <w:sz w:val="21"/>
-        </w:rPr>
-        <w:t>com</w:t>
-      </w:r>
-      <w:r>
-        <w:rPr>
-          <w:color w:val="181818"/>
-          <w:spacing w:val="-6"/>
-          <w:sz w:val="21"/>
-        </w:rPr>
-        <w:t xml:space="preserve"> </w:t>
-      </w:r>
-      <w:r>
-        <w:rPr>
-          <w:color w:val="181818"/>
-          <w:sz w:val="21"/>
-        </w:rPr>
-        <w:t>banco de</w:t>
-      </w:r>
-      <w:r>
-        <w:rPr>
-          <w:color w:val="181818"/>
-          <w:sz w:val="21"/>
-        </w:rPr>
-        <w:t xml:space="preserve"> </w:t>
-      </w:r>
-      <w:r>
-        <w:rPr>
-          <w:color w:val="181818"/>
-          <w:sz w:val="21"/>
-        </w:rPr>
-        <w:t>dados</w:t>
-      </w:r>
-      <w:r>
-        <w:rPr>
-          <w:color w:val="181818"/>
-          <w:spacing w:val="-3"/>
-          <w:sz w:val="21"/>
-        </w:rPr>
-        <w:t xml:space="preserve"> </w:t>
-      </w:r>
-      <w:r>
-        <w:rPr>
-          <w:color w:val="181818"/>
-          <w:sz w:val="21"/>
-        </w:rPr>
-        <w:t>DB</w:t>
-      </w:r>
-      <w:r>
-        <w:rPr>
-          <w:color w:val="181818"/>
-          <w:sz w:val="21"/>
-        </w:rPr>
-        <w:t>2</w:t>
+        <w:t>.</w:t>
       </w:r>
     </w:p>
     <w:p>

</xml_diff>